<commit_message>
Sorted out the best set up for mathjax also the various oddities that need to be stopped in styles
</commit_message>
<xml_diff>
--- a/built/MArefSetup-word.docx
+++ b/built/MArefSetup-word.docx
@@ -171,6 +171,57 @@
           <w:t xml:space="preserve">Using Matlab</w:t>
         </w:r>
       </w:hyperlink>
+      <w:r>
+        <w:br w:type="textWrapping"/>
+      </w:r>
+      <w:r>
+        <w:t xml:space="preserve">4</w:t>
+      </w:r>
+      <w:r>
+        <w:t xml:space="preserve"> </w:t>
+      </w:r>
+      <w:hyperlink w:anchor="x1-110004">
+        <w:r>
+          <w:rPr>
+            <w:rStyle w:val="Hyperlink"/>
+          </w:rPr>
+          <w:t xml:space="preserve">Using Tikz</w:t>
+        </w:r>
+      </w:hyperlink>
+      <w:r>
+        <w:br w:type="textWrapping"/>
+      </w:r>
+      <w:r>
+        <w:t xml:space="preserve">5</w:t>
+      </w:r>
+      <w:r>
+        <w:t xml:space="preserve"> </w:t>
+      </w:r>
+      <w:hyperlink w:anchor="x1-120005">
+        <w:r>
+          <w:rPr>
+            <w:rStyle w:val="Hyperlink"/>
+          </w:rPr>
+          <w:t xml:space="preserve">Testing pdftex graphics</w:t>
+        </w:r>
+      </w:hyperlink>
+      <w:r>
+        <w:br w:type="textWrapping"/>
+      </w:r>
+      <w:r>
+        <w:t xml:space="preserve">6</w:t>
+      </w:r>
+      <w:r>
+        <w:t xml:space="preserve"> </w:t>
+      </w:r>
+      <w:hyperlink w:anchor="x1-130006">
+        <w:r>
+          <w:rPr>
+            <w:rStyle w:val="Hyperlink"/>
+          </w:rPr>
+          <w:t xml:space="preserve">Package tests</w:t>
+        </w:r>
+      </w:hyperlink>
     </w:p>
     <w:p>
       <w:pPr>
@@ -199,7 +250,7 @@
           <w:rPr>
             <w:rStyle w:val="Hyperlink"/>
           </w:rPr>
-          <w:t xml:space="preserve">Examples of quadratic functions with zero,</w:t>
+          <w:t xml:space="preserve">Examples of quadratic functions with zero, one</w:t>
         </w:r>
         <w:r>
           <w:rPr>
@@ -211,7 +262,7 @@
           <w:rPr>
             <w:rStyle w:val="Hyperlink"/>
           </w:rPr>
-          <w:t xml:space="preserve">one and two real roots.</w:t>
+          <w:t xml:space="preserve">and two real roots.</w:t>
         </w:r>
       </w:hyperlink>
       <w:r>
@@ -225,7 +276,7 @@
           <w:rPr>
             <w:rStyle w:val="Hyperlink"/>
           </w:rPr>
-          <w:t xml:space="preserve">Two vectors with</w:t>
+          <w:t xml:space="preserve">Two vectors with angle between</w:t>
         </w:r>
         <w:r>
           <w:rPr>
@@ -237,7 +288,7 @@
           <w:rPr>
             <w:rStyle w:val="Hyperlink"/>
           </w:rPr>
-          <w:t xml:space="preserve">angle between them.</w:t>
+          <w:t xml:space="preserve">them.</w:t>
         </w:r>
       </w:hyperlink>
       <w:r>
@@ -251,7 +302,7 @@
           <w:rPr>
             <w:rStyle w:val="Hyperlink"/>
           </w:rPr>
-          <w:t xml:space="preserve">A triangle is formed</w:t>
+          <w:t xml:space="preserve">A triangle is formed by two vectors and their</w:t>
         </w:r>
         <w:r>
           <w:rPr>
@@ -263,41 +314,45 @@
           <w:rPr>
             <w:rStyle w:val="Hyperlink"/>
           </w:rPr>
-          <w:t xml:space="preserve">by two vectors and their difference.</w:t>
+          <w:t xml:space="preserve">difference.</w:t>
         </w:r>
       </w:hyperlink>
       <w:r>
         <w:br w:type="textWrapping"/>
       </w:r>
-    </w:p>
-    <w:p>
-      <w:pPr>
-        <w:pStyle w:val="Heading3"/>
-      </w:pPr>
-      <w:bookmarkStart w:id="24" w:name="list-of-tables"/>
-      <w:hyperlink w:anchor="x1-3000">
+      <w:r>
+        <w:t xml:space="preserve">4 </w:t>
+      </w:r>
+      <w:hyperlink w:anchor="x1-110014">
+        <m:oMath>
+          <m:sSup>
+            <m:e>
+              <m:r>
+                <m:rPr>
+                  <m:sty m:val="p"/>
+                  <m:scr m:val="double-struck"/>
+                </m:rPr>
+                <m:t>R</m:t>
+              </m:r>
+            </m:e>
+            <m:sup>
+              <m:r>
+                <m:t>3</m:t>
+              </m:r>
+            </m:sup>
+          </m:sSup>
+        </m:oMath>
         <w:r>
           <w:rPr>
             <w:rStyle w:val="Hyperlink"/>
           </w:rPr>
-          <w:t xml:space="preserve">List of Tables</w:t>
+          <w:t xml:space="preserve"> </w:t>
         </w:r>
-      </w:hyperlink>
-      <w:bookmarkEnd w:id="24"/>
-    </w:p>
-    <w:p>
-      <w:pPr>
-        <w:pStyle w:val="Compact"/>
-      </w:pPr>
-      <w:r>
-        <w:t xml:space="preserve">1 </w:t>
-      </w:r>
-      <w:hyperlink w:anchor="x1-70031">
         <w:r>
           <w:rPr>
             <w:rStyle w:val="Hyperlink"/>
           </w:rPr>
-          <w:t xml:space="preserve">Number of real roots of a quadratic equation,</w:t>
+          <w:t xml:space="preserve">as a direct sum of a line and a</w:t>
         </w:r>
         <w:r>
           <w:rPr>
@@ -309,7 +364,97 @@
           <w:rPr>
             <w:rStyle w:val="Hyperlink"/>
           </w:rPr>
-          <w:t xml:space="preserve">given the discriminant</w:t>
+          <w:t xml:space="preserve">plane</w:t>
+        </w:r>
+      </w:hyperlink>
+      <w:r>
+        <w:br w:type="textWrapping"/>
+      </w:r>
+      <w:r>
+        <w:t xml:space="preserve">5 </w:t>
+      </w:r>
+      <w:hyperlink w:anchor="x1-110025">
+        <m:oMath>
+          <m:sSup>
+            <m:e>
+              <m:r>
+                <m:rPr>
+                  <m:sty m:val="p"/>
+                  <m:scr m:val="double-struck"/>
+                </m:rPr>
+                <m:t>R</m:t>
+              </m:r>
+            </m:e>
+            <m:sup>
+              <m:r>
+                <m:t>2</m:t>
+              </m:r>
+            </m:sup>
+          </m:sSup>
+          <m:r>
+            <m:t>=</m:t>
+          </m:r>
+          <m:sSub>
+            <m:e>
+              <m:r>
+                <m:t>V</m:t>
+              </m:r>
+            </m:e>
+            <m:sub>
+              <m:r>
+                <m:t>1</m:t>
+              </m:r>
+            </m:sub>
+          </m:sSub>
+          <m:r>
+            <m:t>⨁</m:t>
+          </m:r>
+          <m:sSub>
+            <m:e>
+              <m:r>
+                <m:t>V</m:t>
+              </m:r>
+            </m:e>
+            <m:sub>
+              <m:r>
+                <m:t>2</m:t>
+              </m:r>
+            </m:sub>
+          </m:sSub>
+        </m:oMath>
+      </w:hyperlink>
+      <w:r>
+        <w:br w:type="textWrapping"/>
+      </w:r>
+    </w:p>
+    <w:p>
+      <w:pPr>
+        <w:pStyle w:val="Heading3"/>
+      </w:pPr>
+      <w:bookmarkStart w:id="24" w:name="list-of-tables"/>
+      <w:hyperlink w:anchor="x1-3000">
+        <w:r>
+          <w:rPr>
+            <w:rStyle w:val="Hyperlink"/>
+          </w:rPr>
+          <w:t xml:space="preserve">List of Tables</w:t>
+        </w:r>
+      </w:hyperlink>
+      <w:bookmarkEnd w:id="24"/>
+    </w:p>
+    <w:p>
+      <w:pPr>
+        <w:pStyle w:val="Compact"/>
+      </w:pPr>
+      <w:r>
+        <w:t xml:space="preserve">1 </w:t>
+      </w:r>
+      <w:hyperlink w:anchor="x1-70031">
+        <w:r>
+          <w:rPr>
+            <w:rStyle w:val="Hyperlink"/>
+          </w:rPr>
+          <w:t xml:space="preserve">Number of real roots of a quadratic equation, given the discriminant</w:t>
         </w:r>
       </w:hyperlink>
       <w:r>
@@ -336,13 +481,7 @@
         <w:pStyle w:val="FirstParagraph"/>
       </w:pPr>
       <w:r>
-        <w:t xml:space="preserve">This section should be in the contents page for the PDF but not</w:t>
-      </w:r>
-      <w:r>
-        <w:t xml:space="preserve"> </w:t>
-      </w:r>
-      <w:r>
-        <w:t xml:space="preserve">the web or word.</w:t>
+        <w:t xml:space="preserve">This section should be in the contents page for the PDF but not the web or word.</w:t>
       </w:r>
     </w:p>
     <w:p>
@@ -549,13 +688,19 @@
         <w:t xml:space="preserve"> </w:t>
       </w:r>
       <w:r>
-        <w:t xml:space="preserve">such that the equation balances. The solutions to quadratic</w:t>
-      </w:r>
-      <w:r>
-        <w:t xml:space="preserve"> </w:t>
-      </w:r>
-      <w:r>
-        <w:t xml:space="preserve">equations can be found by using the quadratic formula:</w:t>
+        <w:t xml:space="preserve">such</w:t>
+      </w:r>
+      <w:r>
+        <w:t xml:space="preserve"> </w:t>
+      </w:r>
+      <w:r>
+        <w:t xml:space="preserve">that the equation balances. The solutions to quadratic equations can be found by using the</w:t>
+      </w:r>
+      <w:r>
+        <w:t xml:space="preserve"> </w:t>
+      </w:r>
+      <w:r>
+        <w:t xml:space="preserve">quadratic formula:</w:t>
       </w:r>
     </w:p>
     <w:tbl>
@@ -1157,7 +1302,13 @@
         <w:t xml:space="preserve"> </w:t>
       </w:r>
       <w:r>
-        <w:t xml:space="preserve">of a quadratic equation with coefficients</w:t>
+        <w:t xml:space="preserve">of a quadratic equation with</w:t>
+      </w:r>
+      <w:r>
+        <w:t xml:space="preserve"> </w:t>
+      </w:r>
+      <w:r>
+        <w:t xml:space="preserve">coefficients</w:t>
       </w:r>
       <w:r>
         <w:t xml:space="preserve"> </w:t>
@@ -1275,13 +1426,13 @@
         <w:t xml:space="preserve"> </w:t>
       </w:r>
       <w:r>
-        <w:t xml:space="preserve">this is the expression beneath the</w:t>
-      </w:r>
-      <w:r>
-        <w:t xml:space="preserve"> </w:t>
-      </w:r>
-      <w:r>
-        <w:t xml:space="preserve">square root symbol in the quadratic formula (</w:t>
+        <w:t xml:space="preserve">this is the expression beneath the square root symbol in the</w:t>
+      </w:r>
+      <w:r>
+        <w:t xml:space="preserve"> </w:t>
+      </w:r>
+      <w:r>
+        <w:t xml:space="preserve">quadratic formula (</w:t>
       </w:r>
       <w:hyperlink w:anchor="x1-6001r1">
         <w:r>
@@ -1300,19 +1451,13 @@
         <w:pStyle w:val="BodyText"/>
       </w:pPr>
       <w:r>
-        <w:t xml:space="preserve">We can use the discriminant to determine the number of real</w:t>
-      </w:r>
-      <w:r>
-        <w:t xml:space="preserve"> </w:t>
-      </w:r>
-      <w:r>
-        <w:t xml:space="preserve">roots of a quadratic equation. The number depends on the value</w:t>
-      </w:r>
-      <w:r>
-        <w:t xml:space="preserve"> </w:t>
-      </w:r>
-      <w:r>
-        <w:t xml:space="preserve">of</w:t>
+        <w:t xml:space="preserve">We can use the discriminant to determine the number of real roots</w:t>
+      </w:r>
+      <w:r>
+        <w:t xml:space="preserve"> </w:t>
+      </w:r>
+      <w:r>
+        <w:t xml:space="preserve">of a quadratic equation. The number depends on the value of</w:t>
       </w:r>
       <w:r>
         <w:t xml:space="preserve"> </w:t>
@@ -1326,7 +1471,13 @@
         <w:t xml:space="preserve"> </w:t>
       </w:r>
       <w:r>
-        <w:t xml:space="preserve">as in table</w:t>
+        <w:t xml:space="preserve">as in</w:t>
+      </w:r>
+      <w:r>
+        <w:t xml:space="preserve"> </w:t>
+      </w:r>
+      <w:r>
+        <w:t xml:space="preserve">table</w:t>
       </w:r>
       <w:r>
         <w:t xml:space="preserve"> </w:t>
@@ -1588,13 +1739,7 @@
         <w:t xml:space="preserve"> </w:t>
       </w:r>
       <w:r>
-        <w:t xml:space="preserve">Number of real roots of a quadratic equation, given</w:t>
-      </w:r>
-      <w:r>
-        <w:t xml:space="preserve"> </w:t>
-      </w:r>
-      <w:r>
-        <w:t xml:space="preserve">the discriminant</w:t>
+        <w:t xml:space="preserve">Number of real roots of a quadratic equation, given the discriminant</w:t>
       </w:r>
     </w:p>
     <w:p>
@@ -1729,13 +1874,7 @@
         <w:t xml:space="preserve"> </w:t>
       </w:r>
       <w:r>
-        <w:t xml:space="preserve">Examples of quadratic functions with zero, one</w:t>
-      </w:r>
-      <w:r>
-        <w:t xml:space="preserve"> </w:t>
-      </w:r>
-      <w:r>
-        <w:t xml:space="preserve">and two real roots.</w:t>
+        <w:t xml:space="preserve">Examples of quadratic functions with zero, one and two real roots.</w:t>
       </w:r>
     </w:p>
     <w:p>
@@ -1940,13 +2079,7 @@
         <w:t xml:space="preserve"> </w:t>
       </w:r>
       <w:r>
-        <w:t xml:space="preserve">as</w:t>
-      </w:r>
-      <w:r>
-        <w:t xml:space="preserve"> </w:t>
-      </w:r>
-      <w:r>
-        <w:t xml:space="preserve">follows.</w:t>
+        <w:t xml:space="preserve">as follows.</w:t>
       </w:r>
     </w:p>
     <w:p>
@@ -2304,19 +2437,13 @@
         <w:br w:type="textWrapping"/>
       </w:r>
       <w:r>
-        <w:t xml:space="preserve">It is important to use the dot symbol for the</w:t>
-      </w:r>
-      <w:r>
-        <w:t xml:space="preserve"> </w:t>
-      </w:r>
-      <w:r>
-        <w:t xml:space="preserve">scalar product (also called the dot product). You must not</w:t>
-      </w:r>
-      <w:r>
-        <w:t xml:space="preserve"> </w:t>
-      </w:r>
-      <w:r>
-        <w:t xml:space="preserve">use a</w:t>
+        <w:t xml:space="preserve">It is important to use</w:t>
+      </w:r>
+      <w:r>
+        <w:t xml:space="preserve"> </w:t>
+      </w:r>
+      <w:r>
+        <w:t xml:space="preserve">the dot symbol for the scalar product (also called the dot product). You must not use a</w:t>
       </w:r>
       <w:r>
         <w:t xml:space="preserve"> </w:t>
@@ -2330,13 +2457,7 @@
         <w:t xml:space="preserve"> </w:t>
       </w:r>
       <w:r>
-        <w:t xml:space="preserve">symbol as this denotes the vector product which is defined</w:t>
-      </w:r>
-      <w:r>
-        <w:t xml:space="preserve"> </w:t>
-      </w:r>
-      <w:r>
-        <w:t xml:space="preserve">differently.</w:t>
+        <w:t xml:space="preserve">symbol as this denotes the vector product which is defined differently.</w:t>
       </w:r>
     </w:p>
     <w:p>
@@ -2520,7 +2641,13 @@
         </m:sSup>
       </m:oMath>
       <w:r>
-        <w:t xml:space="preserve">. Then</w:t>
+        <w:t xml:space="preserve">.</w:t>
+      </w:r>
+      <w:r>
+        <w:t xml:space="preserve"> </w:t>
+      </w:r>
+      <w:r>
+        <w:t xml:space="preserve">Then</w:t>
       </w:r>
       <w:r>
         <w:t xml:space="preserve"> </w:t>
@@ -3029,13 +3156,13 @@
         <w:pStyle w:val="FirstParagraph"/>
       </w:pPr>
       <w:r>
-        <w:t xml:space="preserve">When vectors are given in cartesian form there is an alternative</w:t>
-      </w:r>
-      <w:r>
-        <w:t xml:space="preserve"> </w:t>
-      </w:r>
-      <w:r>
-        <w:t xml:space="preserve">formula for calculating the scalar product.</w:t>
+        <w:t xml:space="preserve">When vectors are given in cartesian form there is an alternative formula for calculating the</w:t>
+      </w:r>
+      <w:r>
+        <w:t xml:space="preserve"> </w:t>
+      </w:r>
+      <w:r>
+        <w:t xml:space="preserve">scalar product.</w:t>
       </w:r>
     </w:p>
     <w:p>
@@ -3630,13 +3757,13 @@
         <w:t xml:space="preserve"> </w:t>
       </w:r>
       <w:r>
-        <w:t xml:space="preserve">form</w:t>
-      </w:r>
-      <w:r>
-        <w:t xml:space="preserve"> </w:t>
-      </w:r>
-      <w:r>
-        <w:t xml:space="preserve">a triangle:</w:t>
+        <w:t xml:space="preserve">form a</w:t>
+      </w:r>
+      <w:r>
+        <w:t xml:space="preserve"> </w:t>
+      </w:r>
+      <w:r>
+        <w:t xml:space="preserve">triangle:</w:t>
       </w:r>
     </w:p>
     <w:p>
@@ -3719,13 +3846,7 @@
         <w:t xml:space="preserve"> </w:t>
       </w:r>
       <w:r>
-        <w:t xml:space="preserve">A triangle is formed by two vectors and their</w:t>
-      </w:r>
-      <w:r>
-        <w:t xml:space="preserve"> </w:t>
-      </w:r>
-      <w:r>
-        <w:t xml:space="preserve">difference.</w:t>
+        <w:t xml:space="preserve">A triangle is formed by two vectors and their difference.</w:t>
       </w:r>
     </w:p>
     <w:p>
@@ -5352,13 +5473,13 @@
         <w:pStyle w:val="FirstParagraph"/>
       </w:pPr>
       <w:r>
-        <w:t xml:space="preserve">Note that if we are given vectors in this form, the scalar product</w:t>
-      </w:r>
-      <w:r>
-        <w:t xml:space="preserve"> </w:t>
-      </w:r>
-      <w:r>
-        <w:t xml:space="preserve">may be used to calculate the angle between them. Since</w:t>
+        <w:t xml:space="preserve">Note that if we are given vectors in this form, the scalar product may be used to calculate the angle between</w:t>
+      </w:r>
+      <w:r>
+        <w:t xml:space="preserve"> </w:t>
+      </w:r>
+      <w:r>
+        <w:t xml:space="preserve">them. Since</w:t>
       </w:r>
       <w:r>
         <w:t xml:space="preserve"> </w:t>
@@ -5390,13 +5511,7 @@
         <w:t xml:space="preserve"> </w:t>
       </w:r>
       <w:r>
-        <w:t xml:space="preserve">and</w:t>
-      </w:r>
-      <w:r>
-        <w:t xml:space="preserve"> </w:t>
-      </w:r>
-      <w:r>
-        <w:t xml:space="preserve">we have:</w:t>
+        <w:t xml:space="preserve">and we have:</w:t>
       </w:r>
     </w:p>
     <w:p>
@@ -5844,13 +5959,7 @@
         <w:t xml:space="preserve"> </w:t>
       </w:r>
       <w:r>
-        <w:t xml:space="preserve">function is</w:t>
-      </w:r>
-      <w:r>
-        <w:t xml:space="preserve"> </w:t>
-      </w:r>
-      <w:r>
-        <w:t xml:space="preserve">used.</w:t>
+        <w:t xml:space="preserve">function is used.</w:t>
       </w:r>
     </w:p>
     <w:p>
@@ -6040,6 +6149,417 @@
       </w:r>
     </w:p>
     <w:bookmarkEnd w:id="55"/>
+    <w:p>
+      <w:pPr>
+        <w:pStyle w:val="Heading3"/>
+      </w:pPr>
+      <w:bookmarkStart w:id="56" w:name="using-tikz"/>
+      <w:r>
+        <w:t xml:space="preserve">4</w:t>
+      </w:r>
+      <w:r>
+        <w:t xml:space="preserve"> </w:t>
+      </w:r>
+      <w:r>
+        <w:t xml:space="preserve"> </w:t>
+      </w:r>
+      <w:hyperlink w:anchor="QQ2-1-15">
+        <w:r>
+          <w:rPr>
+            <w:rStyle w:val="Hyperlink"/>
+          </w:rPr>
+          <w:t xml:space="preserve">Using Tikz</w:t>
+        </w:r>
+      </w:hyperlink>
+      <w:bookmarkEnd w:id="56"/>
+    </w:p>
+    <w:p>
+      <w:r>
+        <w:pict>
+          <v:rect style="width:0;height:1.5pt" o:hralign="center" o:hrstd="t" o:hr="t"/>
+        </w:pict>
+      </w:r>
+    </w:p>
+    <w:p>
+      <w:pPr>
+        <w:pStyle w:val="Compact"/>
+      </w:pPr>
+      <w:bookmarkStart w:id="57" w:name="x1-110014"/>
+      <w:bookmarkEnd w:id="57"/>
+    </w:p>
+    <w:p>
+      <w:pPr>
+        <w:pStyle w:val="BodyText"/>
+      </w:pPr>
+      <w:r>
+        <w:drawing>
+          <wp:inline>
+            <wp:extent cx="3981450" cy="1924050"/>
+            <wp:effectExtent b="0" l="0" r="0" t="0"/>
+            <wp:docPr descr="No alt text was set." title="" id="1" name="Picture"/>
+            <a:graphic>
+              <a:graphicData uri="http://schemas.openxmlformats.org/drawingml/2006/picture">
+                <pic:pic>
+                  <pic:nvPicPr>
+                    <pic:cNvPr descr="./figures/pdf/MArefSetup-word-figure0.svg" id="0" name="Picture"/>
+                    <pic:cNvPicPr>
+                      <a:picLocks noChangeArrowheads="1" noChangeAspect="1"/>
+                    </pic:cNvPicPr>
+                  </pic:nvPicPr>
+                  <pic:blipFill>
+                    <a:blip r:embed="rId58"/>
+                    <a:stretch>
+                      <a:fillRect/>
+                    </a:stretch>
+                  </pic:blipFill>
+                  <pic:spPr bwMode="auto">
+                    <a:xfrm>
+                      <a:off x="0" y="0"/>
+                      <a:ext cx="3981450" cy="1924050"/>
+                    </a:xfrm>
+                    <a:prstGeom prst="rect">
+                      <a:avLst/>
+                    </a:prstGeom>
+                    <a:noFill/>
+                    <a:ln w="9525">
+                      <a:noFill/>
+                      <a:headEnd/>
+                      <a:tailEnd/>
+                    </a:ln>
+                  </pic:spPr>
+                </pic:pic>
+              </a:graphicData>
+            </a:graphic>
+          </wp:inline>
+        </w:drawing>
+      </w:r>
+      <w:r>
+        <w:br w:type="textWrapping"/>
+      </w:r>
+    </w:p>
+    <w:p>
+      <w:pPr>
+        <w:pStyle w:val="Compact"/>
+      </w:pPr>
+      <w:r>
+        <w:t xml:space="preserve">Figure 4:</w:t>
+      </w:r>
+      <w:r>
+        <w:t xml:space="preserve"> </w:t>
+      </w:r>
+      <w:r>
+        <w:t xml:space="preserve"> </w:t>
+      </w:r>
+      <m:oMath>
+        <m:sSup>
+          <m:e>
+            <m:r>
+              <m:rPr>
+                <m:sty m:val="p"/>
+                <m:scr m:val="double-struck"/>
+              </m:rPr>
+              <m:t>R</m:t>
+            </m:r>
+          </m:e>
+          <m:sup>
+            <m:r>
+              <m:t>3</m:t>
+            </m:r>
+          </m:sup>
+        </m:sSup>
+      </m:oMath>
+      <w:r>
+        <w:t xml:space="preserve"> </w:t>
+      </w:r>
+      <w:r>
+        <w:t xml:space="preserve">as a direct sum of a line and a plane</w:t>
+      </w:r>
+    </w:p>
+    <w:p>
+      <w:r>
+        <w:pict>
+          <v:rect style="width:0;height:1.5pt" o:hralign="center" o:hrstd="t" o:hr="t"/>
+        </w:pict>
+      </w:r>
+    </w:p>
+    <w:p>
+      <w:r>
+        <w:pict>
+          <v:rect style="width:0;height:1.5pt" o:hralign="center" o:hrstd="t" o:hr="t"/>
+        </w:pict>
+      </w:r>
+    </w:p>
+    <w:p>
+      <w:pPr>
+        <w:pStyle w:val="Compact"/>
+      </w:pPr>
+      <w:bookmarkStart w:id="59" w:name="x1-110025"/>
+      <w:bookmarkEnd w:id="59"/>
+    </w:p>
+    <w:p>
+      <w:pPr>
+        <w:pStyle w:val="BodyText"/>
+      </w:pPr>
+      <w:r>
+        <w:drawing>
+          <wp:inline>
+            <wp:extent cx="1552575" cy="1228725"/>
+            <wp:effectExtent b="0" l="0" r="0" t="0"/>
+            <wp:docPr descr="No alt text was set." title="" id="1" name="Picture"/>
+            <a:graphic>
+              <a:graphicData uri="http://schemas.openxmlformats.org/drawingml/2006/picture">
+                <pic:pic>
+                  <pic:nvPicPr>
+                    <pic:cNvPr descr="./figures/pdf/MArefSetup-word-figure1.svg" id="0" name="Picture"/>
+                    <pic:cNvPicPr>
+                      <a:picLocks noChangeArrowheads="1" noChangeAspect="1"/>
+                    </pic:cNvPicPr>
+                  </pic:nvPicPr>
+                  <pic:blipFill>
+                    <a:blip r:embed="rId60"/>
+                    <a:stretch>
+                      <a:fillRect/>
+                    </a:stretch>
+                  </pic:blipFill>
+                  <pic:spPr bwMode="auto">
+                    <a:xfrm>
+                      <a:off x="0" y="0"/>
+                      <a:ext cx="1552575" cy="1228725"/>
+                    </a:xfrm>
+                    <a:prstGeom prst="rect">
+                      <a:avLst/>
+                    </a:prstGeom>
+                    <a:noFill/>
+                    <a:ln w="9525">
+                      <a:noFill/>
+                      <a:headEnd/>
+                      <a:tailEnd/>
+                    </a:ln>
+                  </pic:spPr>
+                </pic:pic>
+              </a:graphicData>
+            </a:graphic>
+          </wp:inline>
+        </w:drawing>
+      </w:r>
+      <w:r>
+        <w:br w:type="textWrapping"/>
+      </w:r>
+    </w:p>
+    <w:p>
+      <w:pPr>
+        <w:pStyle w:val="Compact"/>
+      </w:pPr>
+      <w:r>
+        <w:t xml:space="preserve">Figure 5:</w:t>
+      </w:r>
+      <w:r>
+        <w:t xml:space="preserve"> </w:t>
+      </w:r>
+      <w:r>
+        <w:t xml:space="preserve"> </w:t>
+      </w:r>
+      <m:oMath>
+        <m:sSup>
+          <m:e>
+            <m:r>
+              <m:rPr>
+                <m:sty m:val="p"/>
+                <m:scr m:val="double-struck"/>
+              </m:rPr>
+              <m:t>R</m:t>
+            </m:r>
+          </m:e>
+          <m:sup>
+            <m:r>
+              <m:t>2</m:t>
+            </m:r>
+          </m:sup>
+        </m:sSup>
+        <m:r>
+          <m:t>=</m:t>
+        </m:r>
+        <m:sSub>
+          <m:e>
+            <m:r>
+              <m:t>V</m:t>
+            </m:r>
+          </m:e>
+          <m:sub>
+            <m:r>
+              <m:t>1</m:t>
+            </m:r>
+          </m:sub>
+        </m:sSub>
+        <m:r>
+          <m:t>⨁</m:t>
+        </m:r>
+        <m:sSub>
+          <m:e>
+            <m:r>
+              <m:t>V</m:t>
+            </m:r>
+          </m:e>
+          <m:sub>
+            <m:r>
+              <m:t>2</m:t>
+            </m:r>
+          </m:sub>
+        </m:sSub>
+      </m:oMath>
+    </w:p>
+    <w:p>
+      <w:r>
+        <w:pict>
+          <v:rect style="width:0;height:1.5pt" o:hralign="center" o:hrstd="t" o:hr="t"/>
+        </w:pict>
+      </w:r>
+    </w:p>
+    <w:p>
+      <w:pPr>
+        <w:pStyle w:val="Heading3"/>
+      </w:pPr>
+      <w:bookmarkStart w:id="61" w:name="testing-pdftex-graphics"/>
+      <w:r>
+        <w:t xml:space="preserve">5</w:t>
+      </w:r>
+      <w:r>
+        <w:t xml:space="preserve"> </w:t>
+      </w:r>
+      <w:r>
+        <w:t xml:space="preserve"> </w:t>
+      </w:r>
+      <w:hyperlink w:anchor="QQ2-1-18">
+        <w:r>
+          <w:rPr>
+            <w:rStyle w:val="Hyperlink"/>
+          </w:rPr>
+          <w:t xml:space="preserve">Testing pdftex graphics</w:t>
+        </w:r>
+      </w:hyperlink>
+      <w:bookmarkEnd w:id="61"/>
+    </w:p>
+    <w:p>
+      <w:r>
+        <w:pict>
+          <v:rect style="width:0;height:1.5pt" o:hralign="center" o:hrstd="t" o:hr="t"/>
+        </w:pict>
+      </w:r>
+    </w:p>
+    <w:p>
+      <w:pPr>
+        <w:pStyle w:val="FirstParagraph"/>
+      </w:pPr>
+      <w:r>
+        <w:drawing>
+          <wp:inline>
+            <wp:extent cx="4724400" cy="2438400"/>
+            <wp:effectExtent b="0" l="0" r="0" t="0"/>
+            <wp:docPr descr="No alt text was set." title="" id="1" name="Picture"/>
+            <a:graphic>
+              <a:graphicData uri="http://schemas.openxmlformats.org/drawingml/2006/picture">
+                <pic:pic>
+                  <pic:nvPicPr>
+                    <pic:cNvPr descr="./figures/latexpdfsvg/Semiannulus.svg" id="0" name="Picture"/>
+                    <pic:cNvPicPr>
+                      <a:picLocks noChangeArrowheads="1" noChangeAspect="1"/>
+                    </pic:cNvPicPr>
+                  </pic:nvPicPr>
+                  <pic:blipFill>
+                    <a:blip r:embed="rId62"/>
+                    <a:stretch>
+                      <a:fillRect/>
+                    </a:stretch>
+                  </pic:blipFill>
+                  <pic:spPr bwMode="auto">
+                    <a:xfrm>
+                      <a:off x="0" y="0"/>
+                      <a:ext cx="4724400" cy="2438400"/>
+                    </a:xfrm>
+                    <a:prstGeom prst="rect">
+                      <a:avLst/>
+                    </a:prstGeom>
+                    <a:noFill/>
+                    <a:ln w="9525">
+                      <a:noFill/>
+                      <a:headEnd/>
+                      <a:tailEnd/>
+                    </a:ln>
+                  </pic:spPr>
+                </pic:pic>
+              </a:graphicData>
+            </a:graphic>
+          </wp:inline>
+        </w:drawing>
+      </w:r>
+    </w:p>
+    <w:p>
+      <w:r>
+        <w:pict>
+          <v:rect style="width:0;height:1.5pt" o:hralign="center" o:hrstd="t" o:hr="t"/>
+        </w:pict>
+      </w:r>
+    </w:p>
+    <w:p>
+      <w:pPr>
+        <w:pStyle w:val="Heading3"/>
+      </w:pPr>
+      <w:bookmarkStart w:id="63" w:name="package-tests"/>
+      <w:r>
+        <w:t xml:space="preserve">6</w:t>
+      </w:r>
+      <w:r>
+        <w:t xml:space="preserve"> </w:t>
+      </w:r>
+      <w:r>
+        <w:t xml:space="preserve"> </w:t>
+      </w:r>
+      <w:hyperlink w:anchor="QQ2-1-19">
+        <w:r>
+          <w:rPr>
+            <w:rStyle w:val="Hyperlink"/>
+          </w:rPr>
+          <w:t xml:space="preserve">Package tests</w:t>
+        </w:r>
+      </w:hyperlink>
+      <w:bookmarkEnd w:id="63"/>
+    </w:p>
+    <w:p>
+      <w:pPr>
+        <w:pStyle w:val="FirstParagraph"/>
+      </w:pPr>
+      <w:r>
+        <w:t xml:space="preserve">This should be a north east south west arrow:</w:t>
+      </w:r>
+      <w:r>
+        <w:t xml:space="preserve"> </w:t>
+      </w:r>
+      <w:r>
+        <w:t xml:space="preserve">and this should be a north</w:t>
+      </w:r>
+      <w:r>
+        <w:t xml:space="preserve"> </w:t>
+      </w:r>
+      <w:r>
+        <w:t xml:space="preserve">west south east arrow: .</w:t>
+      </w:r>
+    </w:p>
+    <w:p>
+      <w:pPr>
+        <w:pStyle w:val="BodyText"/>
+      </w:pPr>
+      <w:r>
+        <w:t xml:space="preserve">This is in a frame</w:t>
+      </w:r>
+    </w:p>
+    <w:p>
+      <w:pPr>
+        <w:pStyle w:val="BodyText"/>
+      </w:pPr>
+      <w:r>
+        <w:t xml:space="preserve">This is shaded</w:t>
+      </w:r>
+    </w:p>
     <w:p>
       <w:pPr>
         <w:pStyle w:val="BodyText"/>
@@ -6059,7 +6579,7 @@
       <w:r>
         <w:t xml:space="preserve"> </w:t>
       </w:r>
-      <w:hyperlink r:id="rId56">
+      <w:hyperlink r:id="rId64">
         <w:r>
           <w:rPr>
             <w:rStyle w:val="Hyperlink"/>
@@ -6379,7 +6899,7 @@
     </w:lvl>
   </w:abstractNum>
   <w:abstractNum w:abstractNumId="990">
-    <w:nsid w:val="6ba4701e"/>
+    <w:nsid w:val="51ad425a"/>
     <w:multiLevelType w:val="multilevel"/>
     <w:lvl w:ilvl="0">
       <w:numFmt w:val="bullet"/>
@@ -6482,7 +7002,7 @@
     </w:lvl>
   </w:abstractNum>
   <w:abstractNum w:abstractNumId="991">
-    <w:nsid w:val="57024bf8"/>
+    <w:nsid w:val="3d0b1e35"/>
     <w:multiLevelType w:val="multilevel"/>
     <w:lvl w:ilvl="0">
       <w:numFmt w:val="bullet"/>

</xml_diff>